<commit_message>
Added Alpha Features documentation in docs folder.
</commit_message>
<xml_diff>
--- a/docs/Classes.docx
+++ b/docs/Classes.docx
@@ -72,7 +72,6 @@
           <w:bCs/>
           <w:sz w:val="28"/>
           <w:szCs w:val="28"/>
-          <w:lang w:val="pt-BR"/>
         </w:rPr>
       </w:pPr>
       <w:r>
@@ -82,7 +81,6 @@
           <w:bCs/>
           <w:sz w:val="28"/>
           <w:szCs w:val="28"/>
-          <w:lang w:val="pt-BR"/>
         </w:rPr>
         <w:t>Classes</w:t>
       </w:r>
@@ -393,39 +391,7 @@
           <w:sz w:val="24"/>
           <w:szCs w:val="24"/>
         </w:rPr>
-        <w:t xml:space="preserve"> </w:t>
-      </w:r>
-      <w:r>
-        <w:rPr>
-          <w:rFonts w:ascii="Times New Roman" w:hAnsi="Times New Roman" w:cs="Times New Roman"/>
-          <w:sz w:val="24"/>
-          <w:szCs w:val="24"/>
-        </w:rPr>
-        <w:t>will be added alongside the built-in attributes of Sprite class</w:t>
-      </w:r>
-      <w:r>
-        <w:rPr>
-          <w:rFonts w:ascii="Times New Roman" w:hAnsi="Times New Roman" w:cs="Times New Roman"/>
-          <w:sz w:val="24"/>
-          <w:szCs w:val="24"/>
-        </w:rPr>
-        <w:t xml:space="preserve"> (</w:t>
-      </w:r>
-      <w:r>
-        <w:rPr>
-          <w:rFonts w:ascii="Times New Roman" w:hAnsi="Times New Roman" w:cs="Times New Roman"/>
-          <w:sz w:val="24"/>
-          <w:szCs w:val="24"/>
-        </w:rPr>
-        <w:t>the string to be displayed in the screen</w:t>
-      </w:r>
-      <w:r>
-        <w:rPr>
-          <w:rFonts w:ascii="Times New Roman" w:hAnsi="Times New Roman" w:cs="Times New Roman"/>
-          <w:sz w:val="24"/>
-          <w:szCs w:val="24"/>
-        </w:rPr>
-        <w:t>)</w:t>
+        <w:t xml:space="preserve"> will be added alongside the built-in attributes of Sprite class (the string to be displayed in the screen)</w:t>
       </w:r>
     </w:p>
     <w:p>
@@ -452,7 +418,7 @@
           <w:sz w:val="24"/>
           <w:szCs w:val="24"/>
         </w:rPr>
-        <w:t>Moving</w:t>
+        <w:t>Dynamic</w:t>
       </w:r>
     </w:p>
     <w:p>
@@ -520,31 +486,7 @@
           <w:sz w:val="24"/>
           <w:szCs w:val="24"/>
         </w:rPr>
-        <w:t xml:space="preserve"> </w:t>
-      </w:r>
-      <w:r>
-        <w:rPr>
-          <w:rFonts w:ascii="Times New Roman" w:hAnsi="Times New Roman" w:cs="Times New Roman"/>
-          <w:sz w:val="24"/>
-          <w:szCs w:val="24"/>
-        </w:rPr>
-        <w:t xml:space="preserve">will be added alongside the built-in attributes of Sprite class (the number of times </w:t>
-      </w:r>
-      <w:r>
-        <w:rPr>
-          <w:rFonts w:ascii="Times New Roman" w:hAnsi="Times New Roman" w:cs="Times New Roman"/>
-          <w:sz w:val="24"/>
-          <w:szCs w:val="24"/>
-        </w:rPr>
-        <w:t>a player</w:t>
-      </w:r>
-      <w:r>
-        <w:rPr>
-          <w:rFonts w:ascii="Times New Roman" w:hAnsi="Times New Roman" w:cs="Times New Roman"/>
-          <w:sz w:val="24"/>
-          <w:szCs w:val="24"/>
-        </w:rPr>
-        <w:t xml:space="preserve"> can play again)</w:t>
+        <w:t xml:space="preserve"> will be added alongside the built-in attributes of Sprite class (the number of times a player can play again)</w:t>
       </w:r>
     </w:p>
     <w:p>
@@ -577,7 +519,172 @@
           <w:sz w:val="24"/>
           <w:szCs w:val="24"/>
         </w:rPr>
-        <w:t>power</w:t>
+        <w:t xml:space="preserve">power_up[] </w:t>
+      </w:r>
+      <w:r>
+        <w:rPr>
+          <w:rFonts w:ascii="Times New Roman" w:hAnsi="Times New Roman" w:cs="Times New Roman"/>
+          <w:sz w:val="24"/>
+          <w:szCs w:val="24"/>
+        </w:rPr>
+        <w:t>will be added alongside the built-in attributes of Sprite class (keeps track of the power ups a player has)</w:t>
+      </w:r>
+    </w:p>
+    <w:p>
+      <w:pPr>
+        <w:pStyle w:val="ListParagraph"/>
+        <w:numPr>
+          <w:ilvl w:val="0"/>
+          <w:numId w:val="3"/>
+        </w:numPr>
+        <w:spacing w:after="0" w:line="480" w:lineRule="auto"/>
+        <w:rPr>
+          <w:rFonts w:ascii="Times New Roman" w:hAnsi="Times New Roman" w:cs="Times New Roman"/>
+          <w:b/>
+          <w:bCs/>
+          <w:sz w:val="24"/>
+          <w:szCs w:val="24"/>
+        </w:rPr>
+      </w:pPr>
+      <w:r>
+        <w:rPr>
+          <w:rFonts w:ascii="Times New Roman" w:hAnsi="Times New Roman" w:cs="Times New Roman"/>
+          <w:b/>
+          <w:bCs/>
+          <w:sz w:val="24"/>
+          <w:szCs w:val="24"/>
+        </w:rPr>
+        <w:t>Platform</w:t>
+      </w:r>
+    </w:p>
+    <w:p>
+      <w:pPr>
+        <w:pStyle w:val="ListParagraph"/>
+        <w:numPr>
+          <w:ilvl w:val="0"/>
+          <w:numId w:val="3"/>
+        </w:numPr>
+        <w:spacing w:after="0" w:line="480" w:lineRule="auto"/>
+        <w:rPr>
+          <w:rFonts w:ascii="Times New Roman" w:hAnsi="Times New Roman" w:cs="Times New Roman"/>
+          <w:b/>
+          <w:bCs/>
+          <w:sz w:val="24"/>
+          <w:szCs w:val="24"/>
+        </w:rPr>
+      </w:pPr>
+      <w:r>
+        <w:rPr>
+          <w:rFonts w:ascii="Times New Roman" w:hAnsi="Times New Roman" w:cs="Times New Roman"/>
+          <w:b/>
+          <w:bCs/>
+          <w:sz w:val="24"/>
+          <w:szCs w:val="24"/>
+        </w:rPr>
+        <w:lastRenderedPageBreak/>
+        <w:t xml:space="preserve">Enemy </w:t>
+      </w:r>
+    </w:p>
+    <w:p>
+      <w:pPr>
+        <w:pStyle w:val="ListParagraph"/>
+        <w:numPr>
+          <w:ilvl w:val="1"/>
+          <w:numId w:val="3"/>
+        </w:numPr>
+        <w:spacing w:after="0" w:line="480" w:lineRule="auto"/>
+        <w:rPr>
+          <w:rFonts w:ascii="Times New Roman" w:hAnsi="Times New Roman" w:cs="Times New Roman"/>
+          <w:sz w:val="24"/>
+          <w:szCs w:val="24"/>
+        </w:rPr>
+      </w:pPr>
+      <w:r>
+        <w:rPr>
+          <w:rFonts w:ascii="Times New Roman" w:hAnsi="Times New Roman" w:cs="Times New Roman"/>
+          <w:sz w:val="24"/>
+          <w:szCs w:val="24"/>
+        </w:rPr>
+        <w:t>Mobs and Boss</w:t>
+      </w:r>
+    </w:p>
+    <w:p>
+      <w:pPr>
+        <w:pStyle w:val="ListParagraph"/>
+        <w:numPr>
+          <w:ilvl w:val="0"/>
+          <w:numId w:val="3"/>
+        </w:numPr>
+        <w:spacing w:after="0" w:line="480" w:lineRule="auto"/>
+        <w:rPr>
+          <w:rFonts w:ascii="Times New Roman" w:hAnsi="Times New Roman" w:cs="Times New Roman"/>
+          <w:sz w:val="24"/>
+          <w:szCs w:val="24"/>
+        </w:rPr>
+      </w:pPr>
+      <w:r>
+        <w:rPr>
+          <w:rFonts w:ascii="Times New Roman" w:hAnsi="Times New Roman" w:cs="Times New Roman"/>
+          <w:b/>
+          <w:bCs/>
+          <w:sz w:val="24"/>
+          <w:szCs w:val="24"/>
+        </w:rPr>
+        <w:t>PowerUps</w:t>
+      </w:r>
+      <w:r>
+        <w:rPr>
+          <w:rFonts w:ascii="Times New Roman" w:hAnsi="Times New Roman" w:cs="Times New Roman"/>
+          <w:sz w:val="24"/>
+          <w:szCs w:val="24"/>
+        </w:rPr>
+        <w:t xml:space="preserve"> (Coins, Buffs, and Debuffs) : score (how much does it have), effect (determines what it does), duration (how long will it last)</w:t>
+      </w:r>
+    </w:p>
+    <w:p>
+      <w:pPr>
+        <w:pStyle w:val="ListParagraph"/>
+        <w:numPr>
+          <w:ilvl w:val="1"/>
+          <w:numId w:val="3"/>
+        </w:numPr>
+        <w:spacing w:after="0" w:line="480" w:lineRule="auto"/>
+        <w:rPr>
+          <w:rFonts w:ascii="Times New Roman" w:hAnsi="Times New Roman" w:cs="Times New Roman"/>
+          <w:sz w:val="24"/>
+          <w:szCs w:val="24"/>
+        </w:rPr>
+      </w:pPr>
+      <w:r>
+        <w:rPr>
+          <w:rFonts w:ascii="Times New Roman" w:hAnsi="Times New Roman" w:cs="Times New Roman"/>
+          <w:sz w:val="24"/>
+          <w:szCs w:val="24"/>
+        </w:rPr>
+        <w:t>Coins, Buffs, and Debuffs</w:t>
+      </w:r>
+    </w:p>
+    <w:p>
+      <w:pPr>
+        <w:pStyle w:val="ListParagraph"/>
+        <w:numPr>
+          <w:ilvl w:val="1"/>
+          <w:numId w:val="3"/>
+        </w:numPr>
+        <w:spacing w:after="0" w:line="480" w:lineRule="auto"/>
+        <w:rPr>
+          <w:rFonts w:ascii="Times New Roman" w:hAnsi="Times New Roman" w:cs="Times New Roman"/>
+          <w:sz w:val="24"/>
+          <w:szCs w:val="24"/>
+        </w:rPr>
+      </w:pPr>
+      <w:r>
+        <w:rPr>
+          <w:rFonts w:ascii="Times New Roman" w:hAnsi="Times New Roman" w:cs="Times New Roman"/>
+          <w:sz w:val="24"/>
+          <w:szCs w:val="24"/>
+        </w:rPr>
+        <w:t xml:space="preserve">Attribute </w:t>
       </w:r>
       <w:r>
         <w:rPr>
@@ -587,7 +694,38 @@
           <w:sz w:val="24"/>
           <w:szCs w:val="24"/>
         </w:rPr>
-        <w:t>_</w:t>
+        <w:t xml:space="preserve">score </w:t>
+      </w:r>
+      <w:r>
+        <w:rPr>
+          <w:rFonts w:ascii="Times New Roman" w:hAnsi="Times New Roman" w:cs="Times New Roman"/>
+          <w:sz w:val="24"/>
+          <w:szCs w:val="24"/>
+        </w:rPr>
+        <w:t>will be added alongside the built-in attributes of Sprite class (how much points is it worth)</w:t>
+      </w:r>
+    </w:p>
+    <w:p>
+      <w:pPr>
+        <w:pStyle w:val="ListParagraph"/>
+        <w:numPr>
+          <w:ilvl w:val="1"/>
+          <w:numId w:val="3"/>
+        </w:numPr>
+        <w:spacing w:after="0" w:line="480" w:lineRule="auto"/>
+        <w:rPr>
+          <w:rFonts w:ascii="Times New Roman" w:hAnsi="Times New Roman" w:cs="Times New Roman"/>
+          <w:sz w:val="24"/>
+          <w:szCs w:val="24"/>
+        </w:rPr>
+      </w:pPr>
+      <w:r>
+        <w:rPr>
+          <w:rFonts w:ascii="Times New Roman" w:hAnsi="Times New Roman" w:cs="Times New Roman"/>
+          <w:sz w:val="24"/>
+          <w:szCs w:val="24"/>
+        </w:rPr>
+        <w:t xml:space="preserve">Attribute </w:t>
       </w:r>
       <w:r>
         <w:rPr>
@@ -597,7 +735,38 @@
           <w:sz w:val="24"/>
           <w:szCs w:val="24"/>
         </w:rPr>
-        <w:t>up[]</w:t>
+        <w:t>effect</w:t>
+      </w:r>
+      <w:r>
+        <w:rPr>
+          <w:rFonts w:ascii="Times New Roman" w:hAnsi="Times New Roman" w:cs="Times New Roman"/>
+          <w:sz w:val="24"/>
+          <w:szCs w:val="24"/>
+        </w:rPr>
+        <w:t xml:space="preserve"> will be added alongside the built-in attributes of Sprite class (determines what it does)</w:t>
+      </w:r>
+    </w:p>
+    <w:p>
+      <w:pPr>
+        <w:pStyle w:val="ListParagraph"/>
+        <w:numPr>
+          <w:ilvl w:val="1"/>
+          <w:numId w:val="3"/>
+        </w:numPr>
+        <w:spacing w:after="0" w:line="480" w:lineRule="auto"/>
+        <w:rPr>
+          <w:rFonts w:ascii="Times New Roman" w:hAnsi="Times New Roman" w:cs="Times New Roman"/>
+          <w:sz w:val="24"/>
+          <w:szCs w:val="24"/>
+        </w:rPr>
+      </w:pPr>
+      <w:r>
+        <w:rPr>
+          <w:rFonts w:ascii="Times New Roman" w:hAnsi="Times New Roman" w:cs="Times New Roman"/>
+          <w:sz w:val="24"/>
+          <w:szCs w:val="24"/>
+        </w:rPr>
+        <w:t xml:space="preserve">Attribute </w:t>
       </w:r>
       <w:r>
         <w:rPr>
@@ -607,303 +776,6 @@
           <w:sz w:val="24"/>
           <w:szCs w:val="24"/>
         </w:rPr>
-        <w:t xml:space="preserve"> </w:t>
-      </w:r>
-      <w:r>
-        <w:rPr>
-          <w:rFonts w:ascii="Times New Roman" w:hAnsi="Times New Roman" w:cs="Times New Roman"/>
-          <w:sz w:val="24"/>
-          <w:szCs w:val="24"/>
-        </w:rPr>
-        <w:t>will be added alongside the built-in attributes of Sprite class (</w:t>
-      </w:r>
-      <w:r>
-        <w:rPr>
-          <w:rFonts w:ascii="Times New Roman" w:hAnsi="Times New Roman" w:cs="Times New Roman"/>
-          <w:sz w:val="24"/>
-          <w:szCs w:val="24"/>
-        </w:rPr>
-        <w:t>keeps track of the power ups a player has</w:t>
-      </w:r>
-      <w:r>
-        <w:rPr>
-          <w:rFonts w:ascii="Times New Roman" w:hAnsi="Times New Roman" w:cs="Times New Roman"/>
-          <w:sz w:val="24"/>
-          <w:szCs w:val="24"/>
-        </w:rPr>
-        <w:t>)</w:t>
-      </w:r>
-    </w:p>
-    <w:p>
-      <w:pPr>
-        <w:pStyle w:val="ListParagraph"/>
-        <w:numPr>
-          <w:ilvl w:val="0"/>
-          <w:numId w:val="3"/>
-        </w:numPr>
-        <w:spacing w:after="0" w:line="480" w:lineRule="auto"/>
-        <w:rPr>
-          <w:rFonts w:ascii="Times New Roman" w:hAnsi="Times New Roman" w:cs="Times New Roman"/>
-          <w:b/>
-          <w:bCs/>
-          <w:sz w:val="24"/>
-          <w:szCs w:val="24"/>
-        </w:rPr>
-      </w:pPr>
-      <w:r>
-        <w:rPr>
-          <w:rFonts w:ascii="Times New Roman" w:hAnsi="Times New Roman" w:cs="Times New Roman"/>
-          <w:b/>
-          <w:bCs/>
-          <w:sz w:val="24"/>
-          <w:szCs w:val="24"/>
-        </w:rPr>
-        <w:t>Platform</w:t>
-      </w:r>
-    </w:p>
-    <w:p>
-      <w:pPr>
-        <w:pStyle w:val="ListParagraph"/>
-        <w:numPr>
-          <w:ilvl w:val="0"/>
-          <w:numId w:val="3"/>
-        </w:numPr>
-        <w:spacing w:after="0" w:line="480" w:lineRule="auto"/>
-        <w:rPr>
-          <w:rFonts w:ascii="Times New Roman" w:hAnsi="Times New Roman" w:cs="Times New Roman"/>
-          <w:b/>
-          <w:bCs/>
-          <w:sz w:val="24"/>
-          <w:szCs w:val="24"/>
-        </w:rPr>
-      </w:pPr>
-      <w:r>
-        <w:rPr>
-          <w:rFonts w:ascii="Times New Roman" w:hAnsi="Times New Roman" w:cs="Times New Roman"/>
-          <w:b/>
-          <w:bCs/>
-          <w:sz w:val="24"/>
-          <w:szCs w:val="24"/>
-        </w:rPr>
-        <w:lastRenderedPageBreak/>
-        <w:t xml:space="preserve">Enemy </w:t>
-      </w:r>
-    </w:p>
-    <w:p>
-      <w:pPr>
-        <w:pStyle w:val="ListParagraph"/>
-        <w:numPr>
-          <w:ilvl w:val="1"/>
-          <w:numId w:val="3"/>
-        </w:numPr>
-        <w:spacing w:after="0" w:line="480" w:lineRule="auto"/>
-        <w:rPr>
-          <w:rFonts w:ascii="Times New Roman" w:hAnsi="Times New Roman" w:cs="Times New Roman"/>
-          <w:sz w:val="24"/>
-          <w:szCs w:val="24"/>
-        </w:rPr>
-      </w:pPr>
-      <w:r>
-        <w:rPr>
-          <w:rFonts w:ascii="Times New Roman" w:hAnsi="Times New Roman" w:cs="Times New Roman"/>
-          <w:sz w:val="24"/>
-          <w:szCs w:val="24"/>
-        </w:rPr>
-        <w:t>Mobs and Boss</w:t>
-      </w:r>
-    </w:p>
-    <w:p>
-      <w:pPr>
-        <w:pStyle w:val="ListParagraph"/>
-        <w:numPr>
-          <w:ilvl w:val="0"/>
-          <w:numId w:val="3"/>
-        </w:numPr>
-        <w:spacing w:after="0" w:line="480" w:lineRule="auto"/>
-        <w:rPr>
-          <w:rFonts w:ascii="Times New Roman" w:hAnsi="Times New Roman" w:cs="Times New Roman"/>
-          <w:sz w:val="24"/>
-          <w:szCs w:val="24"/>
-        </w:rPr>
-      </w:pPr>
-      <w:r>
-        <w:rPr>
-          <w:rFonts w:ascii="Times New Roman" w:hAnsi="Times New Roman" w:cs="Times New Roman"/>
-          <w:b/>
-          <w:bCs/>
-          <w:sz w:val="24"/>
-          <w:szCs w:val="24"/>
-        </w:rPr>
-        <w:t>PowerUps</w:t>
-      </w:r>
-      <w:r>
-        <w:rPr>
-          <w:rFonts w:ascii="Times New Roman" w:hAnsi="Times New Roman" w:cs="Times New Roman"/>
-          <w:sz w:val="24"/>
-          <w:szCs w:val="24"/>
-        </w:rPr>
-        <w:t xml:space="preserve"> (Coins, Buffs, and Debuffs) : score (how much does it have), effect (determines what it does), duration (how long will it last)</w:t>
-      </w:r>
-    </w:p>
-    <w:p>
-      <w:pPr>
-        <w:pStyle w:val="ListParagraph"/>
-        <w:numPr>
-          <w:ilvl w:val="1"/>
-          <w:numId w:val="3"/>
-        </w:numPr>
-        <w:spacing w:after="0" w:line="480" w:lineRule="auto"/>
-        <w:rPr>
-          <w:rFonts w:ascii="Times New Roman" w:hAnsi="Times New Roman" w:cs="Times New Roman"/>
-          <w:sz w:val="24"/>
-          <w:szCs w:val="24"/>
-        </w:rPr>
-      </w:pPr>
-      <w:r>
-        <w:rPr>
-          <w:rFonts w:ascii="Times New Roman" w:hAnsi="Times New Roman" w:cs="Times New Roman"/>
-          <w:sz w:val="24"/>
-          <w:szCs w:val="24"/>
-        </w:rPr>
-        <w:t>Coins, Buffs, and Debuffs</w:t>
-      </w:r>
-    </w:p>
-    <w:p>
-      <w:pPr>
-        <w:pStyle w:val="ListParagraph"/>
-        <w:numPr>
-          <w:ilvl w:val="1"/>
-          <w:numId w:val="3"/>
-        </w:numPr>
-        <w:spacing w:after="0" w:line="480" w:lineRule="auto"/>
-        <w:rPr>
-          <w:rFonts w:ascii="Times New Roman" w:hAnsi="Times New Roman" w:cs="Times New Roman"/>
-          <w:sz w:val="24"/>
-          <w:szCs w:val="24"/>
-        </w:rPr>
-      </w:pPr>
-      <w:r>
-        <w:rPr>
-          <w:rFonts w:ascii="Times New Roman" w:hAnsi="Times New Roman" w:cs="Times New Roman"/>
-          <w:sz w:val="24"/>
-          <w:szCs w:val="24"/>
-        </w:rPr>
-        <w:t xml:space="preserve">Attribute </w:t>
-      </w:r>
-      <w:r>
-        <w:rPr>
-          <w:rFonts w:ascii="Times New Roman" w:hAnsi="Times New Roman" w:cs="Times New Roman"/>
-          <w:i/>
-          <w:iCs/>
-          <w:sz w:val="24"/>
-          <w:szCs w:val="24"/>
-        </w:rPr>
-        <w:t xml:space="preserve">score </w:t>
-      </w:r>
-      <w:r>
-        <w:rPr>
-          <w:rFonts w:ascii="Times New Roman" w:hAnsi="Times New Roman" w:cs="Times New Roman"/>
-          <w:sz w:val="24"/>
-          <w:szCs w:val="24"/>
-        </w:rPr>
-        <w:t>will be added alongside the built-in attributes of Sprite class (</w:t>
-      </w:r>
-      <w:r>
-        <w:rPr>
-          <w:rFonts w:ascii="Times New Roman" w:hAnsi="Times New Roman" w:cs="Times New Roman"/>
-          <w:sz w:val="24"/>
-          <w:szCs w:val="24"/>
-        </w:rPr>
-        <w:t>how much points is it worth</w:t>
-      </w:r>
-      <w:r>
-        <w:rPr>
-          <w:rFonts w:ascii="Times New Roman" w:hAnsi="Times New Roman" w:cs="Times New Roman"/>
-          <w:sz w:val="24"/>
-          <w:szCs w:val="24"/>
-        </w:rPr>
-        <w:t>)</w:t>
-      </w:r>
-    </w:p>
-    <w:p>
-      <w:pPr>
-        <w:pStyle w:val="ListParagraph"/>
-        <w:numPr>
-          <w:ilvl w:val="1"/>
-          <w:numId w:val="3"/>
-        </w:numPr>
-        <w:spacing w:after="0" w:line="480" w:lineRule="auto"/>
-        <w:rPr>
-          <w:rFonts w:ascii="Times New Roman" w:hAnsi="Times New Roman" w:cs="Times New Roman"/>
-          <w:sz w:val="24"/>
-          <w:szCs w:val="24"/>
-        </w:rPr>
-      </w:pPr>
-      <w:r>
-        <w:rPr>
-          <w:rFonts w:ascii="Times New Roman" w:hAnsi="Times New Roman" w:cs="Times New Roman"/>
-          <w:sz w:val="24"/>
-          <w:szCs w:val="24"/>
-        </w:rPr>
-        <w:t xml:space="preserve">Attribute </w:t>
-      </w:r>
-      <w:r>
-        <w:rPr>
-          <w:rFonts w:ascii="Times New Roman" w:hAnsi="Times New Roman" w:cs="Times New Roman"/>
-          <w:i/>
-          <w:iCs/>
-          <w:sz w:val="24"/>
-          <w:szCs w:val="24"/>
-        </w:rPr>
-        <w:t>effect</w:t>
-      </w:r>
-      <w:r>
-        <w:rPr>
-          <w:rFonts w:ascii="Times New Roman" w:hAnsi="Times New Roman" w:cs="Times New Roman"/>
-          <w:sz w:val="24"/>
-          <w:szCs w:val="24"/>
-        </w:rPr>
-        <w:t xml:space="preserve"> </w:t>
-      </w:r>
-      <w:r>
-        <w:rPr>
-          <w:rFonts w:ascii="Times New Roman" w:hAnsi="Times New Roman" w:cs="Times New Roman"/>
-          <w:sz w:val="24"/>
-          <w:szCs w:val="24"/>
-        </w:rPr>
-        <w:t>will be added alongside the built-in attributes of Sprite class (determines what it does)</w:t>
-      </w:r>
-    </w:p>
-    <w:p>
-      <w:pPr>
-        <w:pStyle w:val="ListParagraph"/>
-        <w:numPr>
-          <w:ilvl w:val="1"/>
-          <w:numId w:val="3"/>
-        </w:numPr>
-        <w:spacing w:after="0" w:line="480" w:lineRule="auto"/>
-        <w:rPr>
-          <w:rFonts w:ascii="Times New Roman" w:hAnsi="Times New Roman" w:cs="Times New Roman"/>
-          <w:sz w:val="24"/>
-          <w:szCs w:val="24"/>
-        </w:rPr>
-      </w:pPr>
-      <w:r>
-        <w:rPr>
-          <w:rFonts w:ascii="Times New Roman" w:hAnsi="Times New Roman" w:cs="Times New Roman"/>
-          <w:sz w:val="24"/>
-          <w:szCs w:val="24"/>
-        </w:rPr>
-        <w:t xml:space="preserve">Attribute </w:t>
-      </w:r>
-      <w:r>
-        <w:rPr>
-          <w:rFonts w:ascii="Times New Roman" w:hAnsi="Times New Roman" w:cs="Times New Roman"/>
-          <w:i/>
-          <w:iCs/>
-          <w:sz w:val="24"/>
-          <w:szCs w:val="24"/>
-        </w:rPr>
         <w:t>duration</w:t>
       </w:r>
       <w:r>
@@ -912,23 +784,7 @@
           <w:sz w:val="24"/>
           <w:szCs w:val="24"/>
         </w:rPr>
-        <w:t xml:space="preserve"> will be added alongside the built-in attributes of Sprite class (how long will </w:t>
-      </w:r>
-      <w:r>
-        <w:rPr>
-          <w:rFonts w:ascii="Times New Roman" w:hAnsi="Times New Roman" w:cs="Times New Roman"/>
-          <w:sz w:val="24"/>
-          <w:szCs w:val="24"/>
-        </w:rPr>
-        <w:t>the power up</w:t>
-      </w:r>
-      <w:r>
-        <w:rPr>
-          <w:rFonts w:ascii="Times New Roman" w:hAnsi="Times New Roman" w:cs="Times New Roman"/>
-          <w:sz w:val="24"/>
-          <w:szCs w:val="24"/>
-        </w:rPr>
-        <w:t xml:space="preserve"> last)</w:t>
+        <w:t xml:space="preserve"> will be added alongside the built-in attributes of Sprite class (how long will the power up last)</w:t>
       </w:r>
     </w:p>
     <w:p>
@@ -1189,6 +1045,29 @@
         <w:pStyle w:val="ListParagraph"/>
         <w:numPr>
           <w:ilvl w:val="0"/>
+          <w:numId w:val="6"/>
+        </w:numPr>
+        <w:spacing w:after="0" w:line="480" w:lineRule="auto"/>
+        <w:rPr>
+          <w:rFonts w:ascii="Times New Roman" w:hAnsi="Times New Roman" w:cs="Times New Roman"/>
+          <w:sz w:val="24"/>
+          <w:szCs w:val="24"/>
+        </w:rPr>
+      </w:pPr>
+      <w:r>
+        <w:rPr>
+          <w:rFonts w:ascii="Times New Roman" w:hAnsi="Times New Roman" w:cs="Times New Roman"/>
+          <w:sz w:val="24"/>
+          <w:szCs w:val="24"/>
+        </w:rPr>
+        <w:t>Camera panning</w:t>
+      </w:r>
+    </w:p>
+    <w:p>
+      <w:pPr>
+        <w:pStyle w:val="ListParagraph"/>
+        <w:numPr>
+          <w:ilvl w:val="0"/>
           <w:numId w:val="4"/>
         </w:numPr>
         <w:spacing w:after="0" w:line="480" w:lineRule="auto"/>
@@ -1231,6 +1110,7 @@
           <w:sz w:val="24"/>
           <w:szCs w:val="24"/>
         </w:rPr>
+        <w:lastRenderedPageBreak/>
         <w:t xml:space="preserve">Screen </w:t>
       </w:r>
       <w:r>

</xml_diff>